<commit_message>
most likely last commit. pretty much everything should be fixed
</commit_message>
<xml_diff>
--- a/non-web/2018.05.16_MariusJohnsenDavidsen_projectPlanningDocument.docx
+++ b/non-web/2018.05.16_MariusJohnsenDavidsen_projectPlanningDocument.docx
@@ -171,7 +171,17 @@
           <w:sz w:val="24"/>
           <w:lang w:val="en-GB"/>
         </w:rPr>
-        <w:t xml:space="preserve">timeline which one can scroll through horizontally which is based on JSON as well as a page that display their previous flights as well as their coming flights. There will be a about and a contact page. </w:t>
+        <w:t>timeline which one can scroll through horizontally which is based on JSON as well as a page that display their previous flights as well as their coming flights. There will be a about and a c</w:t>
+      </w:r>
+      <w:bookmarkStart w:id="0" w:name="_GoBack"/>
+      <w:bookmarkEnd w:id="0"/>
+      <w:r>
+        <w:rPr>
+          <w:rFonts w:ascii="Poppins Light" w:hAnsi="Poppins Light" w:cs="Poppins Light"/>
+          <w:sz w:val="24"/>
+          <w:lang w:val="en-GB"/>
+        </w:rPr>
+        <w:t xml:space="preserve">ontact page. </w:t>
       </w:r>
     </w:p>
     <w:p>
@@ -208,8 +218,6 @@
         <w:tab/>
         <w:t>-Planning all tasks</w:t>
       </w:r>
-      <w:bookmarkStart w:id="0" w:name="_GoBack"/>
-      <w:bookmarkEnd w:id="0"/>
       <w:r>
         <w:rPr>
           <w:rFonts w:ascii="Poppins Light" w:hAnsi="Poppins Light" w:cs="Poppins Light"/>

</xml_diff>